<commit_message>
Chapter 7 video checkin. Minor changes to chap 7b and 7c.
</commit_message>
<xml_diff>
--- a/labmanual/English/002-23599_Source/Manual/WW101-07a-Cloud.docx
+++ b/labmanual/English/002-23599_Source/Manual/WW101-07a-Cloud.docx
@@ -3779,7 +3779,7 @@
   <w:style w:type="paragraph" w:default="1" w:styleId="Normal">
     <w:name w:val="Normal"/>
     <w:qFormat/>
-    <w:rsid w:val="00E10955"/>
+    <w:rsid w:val="00A56C18"/>
   </w:style>
   <w:style w:type="paragraph" w:styleId="Heading1">
     <w:name w:val="heading 1"/>
@@ -3899,7 +3899,7 @@
     <w:uiPriority w:val="1"/>
     <w:semiHidden/>
     <w:unhideWhenUsed/>
-    <w:rsid w:val="00E10955"/>
+    <w:rsid w:val="00A56C18"/>
   </w:style>
   <w:style w:type="table" w:default="1" w:styleId="TableNormal">
     <w:name w:val="Normal Table"/>
@@ -3921,7 +3921,7 @@
     <w:uiPriority w:val="99"/>
     <w:semiHidden/>
     <w:unhideWhenUsed/>
-    <w:rsid w:val="00E10955"/>
+    <w:rsid w:val="00A56C18"/>
   </w:style>
   <w:style w:type="character" w:customStyle="1" w:styleId="Heading1Char">
     <w:name w:val="Heading 1 Char"/>
@@ -4802,7 +4802,7 @@
 </file>
 
 <file path=customXml/itemProps1.xml><?xml version="1.0" encoding="utf-8"?>
-<ds:datastoreItem xmlns:ds="http://schemas.openxmlformats.org/officeDocument/2006/customXml" ds:itemID="{C27D881D-F4B6-4631-92BD-4B8571E1B284}">
+<ds:datastoreItem xmlns:ds="http://schemas.openxmlformats.org/officeDocument/2006/customXml" ds:itemID="{F5C3D06A-B230-4776-807F-C51799BECB89}">
   <ds:schemaRefs>
     <ds:schemaRef ds:uri="http://schemas.openxmlformats.org/officeDocument/2006/bibliography"/>
   </ds:schemaRefs>

</xml_diff>